<commit_message>
Überschrift des Word-Dokuments des 2. Kapitels bearbeitet.
</commit_message>
<xml_diff>
--- a/Kapitel 2 Kopie.docx
+++ b/Kapitel 2 Kopie.docx
@@ -8,6 +8,7 @@
           <w:b/>
           <w:bCs/>
           <w:noProof/>
+          <w:color w:val="000000" w:themeColor="text1"/>
         </w:rPr>
       </w:pPr>
       <w:r>
@@ -17,6 +18,32 @@
           <w:noProof/>
         </w:rPr>
         <w:t>Kapitel 2 – Objekte und Datentypen</w:t>
+      </w:r>
+      <w:r>
+        <w:rPr>
+          <w:b/>
+          <w:bCs/>
+          <w:noProof/>
+        </w:rPr>
+        <w:t xml:space="preserve"> (</w:t>
+      </w:r>
+      <w:r>
+        <w:rPr>
+          <w:b/>
+          <w:bCs/>
+          <w:noProof/>
+          <w:color w:val="C00000"/>
+        </w:rPr>
+        <w:t>Diese Version ist auf GitHub hochgeladen</w:t>
+      </w:r>
+      <w:r>
+        <w:rPr>
+          <w:b/>
+          <w:bCs/>
+          <w:noProof/>
+          <w:color w:val="000000" w:themeColor="text1"/>
+        </w:rPr>
+        <w:t>)</w:t>
       </w:r>
     </w:p>
     <w:p>

</xml_diff>